<commit_message>
Fix : Modified documentation
</commit_message>
<xml_diff>
--- a/Nigin N Manayil Solid Principles.docx
+++ b/Nigin N Manayil Solid Principles.docx
@@ -2772,17 +2772,47 @@
           <w:szCs w:val="28"/>
           <w:lang w:val="en-US"/>
         </w:rPr>
-        <w:t>WishlistServices class</w:t>
-      </w:r>
-      <w:r>
-        <w:rPr>
-          <w:rFonts w:ascii="Times New Roman" w:hAnsi="Times New Roman" w:eastAsia="Times New Roman" w:cs="Times New Roman"/>
-          <w:noProof w:val="0"/>
-          <w:sz w:val="28"/>
-          <w:szCs w:val="28"/>
-          <w:lang w:val="en-US"/>
-        </w:rPr>
-        <w:t xml:space="preserve">, allowing for switching of </w:t>
+        <w:t>WishlistServices</w:t>
+      </w:r>
+      <w:r>
+        <w:rPr>
+          <w:rFonts w:ascii="Times New Roman" w:hAnsi="Times New Roman" w:eastAsia="Times New Roman" w:cs="Times New Roman"/>
+          <w:noProof w:val="0"/>
+          <w:sz w:val="28"/>
+          <w:szCs w:val="28"/>
+          <w:lang w:val="en-US"/>
+        </w:rPr>
+        <w:t xml:space="preserve"> class</w:t>
+      </w:r>
+      <w:r>
+        <w:rPr>
+          <w:rFonts w:ascii="Times New Roman" w:hAnsi="Times New Roman" w:eastAsia="Times New Roman" w:cs="Times New Roman"/>
+          <w:noProof w:val="0"/>
+          <w:sz w:val="28"/>
+          <w:szCs w:val="28"/>
+          <w:lang w:val="en-US"/>
+        </w:rPr>
+        <w:t xml:space="preserve">, </w:t>
+      </w:r>
+      <w:r>
+        <w:rPr>
+          <w:rFonts w:ascii="Times New Roman" w:hAnsi="Times New Roman" w:eastAsia="Times New Roman" w:cs="Times New Roman"/>
+          <w:noProof w:val="0"/>
+          <w:sz w:val="28"/>
+          <w:szCs w:val="28"/>
+          <w:lang w:val="en-US"/>
+        </w:rPr>
+        <w:t>resulting in</w:t>
+      </w:r>
+      <w:r>
+        <w:rPr>
+          <w:rFonts w:ascii="Times New Roman" w:hAnsi="Times New Roman" w:eastAsia="Times New Roman" w:cs="Times New Roman"/>
+          <w:noProof w:val="0"/>
+          <w:sz w:val="28"/>
+          <w:szCs w:val="28"/>
+          <w:lang w:val="en-US"/>
+        </w:rPr>
+        <w:t xml:space="preserve"> switching of </w:t>
       </w:r>
       <w:r>
         <w:rPr>

</xml_diff>

<commit_message>
:feat : Uploading documentation
</commit_message>
<xml_diff>
--- a/Nigin N Manayil Solid Principles.docx
+++ b/Nigin N Manayil Solid Principles.docx
@@ -1,6 +1,6 @@
 
 <file path=word/document.xml><?xml version="1.0" encoding="utf-8"?>
-<w:document xmlns:wpc="http://schemas.microsoft.com/office/word/2010/wordprocessingCanvas" xmlns:mc="http://schemas.openxmlformats.org/markup-compatibility/2006" xmlns:o="urn:schemas-microsoft-com:office:office" xmlns:r="http://schemas.openxmlformats.org/officeDocument/2006/relationships" xmlns:m="http://schemas.openxmlformats.org/officeDocument/2006/math" xmlns:v="urn:schemas-microsoft-com:vml" xmlns:wp14="http://schemas.microsoft.com/office/word/2010/wordprocessingDrawing" xmlns:wp="http://schemas.openxmlformats.org/drawingml/2006/wordprocessingDrawing" xmlns:w10="urn:schemas-microsoft-com:office:word" xmlns:w="http://schemas.openxmlformats.org/wordprocessingml/2006/main" xmlns:w14="http://schemas.microsoft.com/office/word/2010/wordml" xmlns:w15="http://schemas.microsoft.com/office/word/2012/wordml" xmlns:wpg="http://schemas.microsoft.com/office/word/2010/wordprocessingGroup" xmlns:wpi="http://schemas.microsoft.com/office/word/2010/wordprocessingInk" xmlns:wne="http://schemas.microsoft.com/office/word/2006/wordml" xmlns:wps="http://schemas.microsoft.com/office/word/2010/wordprocessingShape" xmlns:w16se="http://schemas.microsoft.com/office/word/2015/wordml/symex" xmlns:w16cid="http://schemas.microsoft.com/office/word/2016/wordml/cid" xmlns:w16="http://schemas.microsoft.com/office/word/2018/wordml" xmlns:w16cex="http://schemas.microsoft.com/office/word/2018/wordml/cex" xmlns:w16sdtdh="http://schemas.microsoft.com/office/word/2020/wordml/sdtdatahash" mc:Ignorable="w14 w15 wp14 w16se w16cid w16 w16cex w16sdtdh">
+<w:document xmlns:wpc="http://schemas.microsoft.com/office/word/2010/wordprocessingCanvas" xmlns:mc="http://schemas.openxmlformats.org/markup-compatibility/2006" xmlns:o="urn:schemas-microsoft-com:office:office" xmlns:r="http://schemas.openxmlformats.org/officeDocument/2006/relationships" xmlns:m="http://schemas.openxmlformats.org/officeDocument/2006/math" xmlns:v="urn:schemas-microsoft-com:vml" xmlns:wp14="http://schemas.microsoft.com/office/word/2010/wordprocessingDrawing" xmlns:wp="http://schemas.openxmlformats.org/drawingml/2006/wordprocessingDrawing" xmlns:w10="urn:schemas-microsoft-com:office:word" xmlns:w="http://schemas.openxmlformats.org/wordprocessingml/2006/main" xmlns:w14="http://schemas.microsoft.com/office/word/2010/wordml" xmlns:w15="http://schemas.microsoft.com/office/word/2012/wordml" xmlns:wpg="http://schemas.microsoft.com/office/word/2010/wordprocessingGroup" xmlns:wpi="http://schemas.microsoft.com/office/word/2010/wordprocessingInk" xmlns:wne="http://schemas.microsoft.com/office/word/2006/wordml" xmlns:wps="http://schemas.microsoft.com/office/word/2010/wordprocessingShape" xmlns:w16se="http://schemas.microsoft.com/office/word/2015/wordml/symex" xmlns:w16cid="http://schemas.microsoft.com/office/word/2016/wordml/cid" xmlns:w16="http://schemas.microsoft.com/office/word/2018/wordml" xmlns:w16cex="http://schemas.microsoft.com/office/word/2018/wordml/cex" xmlns:w16sdtdh="http://schemas.microsoft.com/office/word/2020/wordml/sdtdatahash" xmlns:a="http://schemas.openxmlformats.org/drawingml/2006/main" xmlns:pic="http://schemas.openxmlformats.org/drawingml/2006/picture" xmlns:a14="http://schemas.microsoft.com/office/drawing/2010/main" mc:Ignorable="w14 w15 wp14 w16se w16cid w16 w16cex w16sdtdh">
   <w:body>
     <w:p xmlns:wp14="http://schemas.microsoft.com/office/word/2010/wordml" wp14:paraId="2C078E63" wp14:textId="5986B431">
       <w:pPr>
@@ -1182,6 +1182,261 @@
           <w:u w:val="none"/>
         </w:rPr>
       </w:pPr>
+      <w:r>
+        <w:rPr>
+          <w:rFonts w:ascii="Times New Roman" w:hAnsi="Times New Roman" w:eastAsia="Times New Roman" w:cs="Times New Roman"/>
+          <w:b w:val="0"/>
+          <w:bCs w:val="0"/>
+          <w:color w:val="auto"/>
+          <w:sz w:val="28"/>
+          <w:szCs w:val="28"/>
+          <w:u w:val="none"/>
+        </w:rPr>
+        <w:t xml:space="preserve">Examples - </w:t>
+      </w:r>
+      <w:r>
+        <w:br/>
+      </w:r>
+      <w:r>
+        <w:br/>
+      </w:r>
+      <w:r>
+        <w:rPr>
+          <w:rFonts w:ascii="Times New Roman" w:hAnsi="Times New Roman" w:eastAsia="Times New Roman" w:cs="Times New Roman"/>
+          <w:b w:val="0"/>
+          <w:bCs w:val="0"/>
+          <w:color w:val="auto"/>
+          <w:sz w:val="28"/>
+          <w:szCs w:val="28"/>
+          <w:u w:val="none"/>
+        </w:rPr>
+        <w:t>Product.java</w:t>
+      </w:r>
+    </w:p>
+    <w:p>
+      <w:pPr>
+        <w:pStyle w:val="Normal"/>
+        <w:jc w:val="left"/>
+        <w:rPr>
+          <w:rFonts w:ascii="Times New Roman" w:hAnsi="Times New Roman" w:eastAsia="Times New Roman" w:cs="Times New Roman"/>
+          <w:b w:val="0"/>
+          <w:bCs w:val="0"/>
+          <w:color w:val="auto"/>
+          <w:sz w:val="28"/>
+          <w:szCs w:val="28"/>
+          <w:u w:val="none"/>
+        </w:rPr>
+      </w:pPr>
+    </w:p>
+    <w:p>
+      <w:pPr>
+        <w:pStyle w:val="Normal"/>
+        <w:jc w:val="center"/>
+      </w:pPr>
+      <w:r>
+        <w:drawing>
+          <wp:inline wp14:editId="527F61C9" wp14:anchorId="5F427BA4">
+            <wp:extent cx="4572000" cy="3267075"/>
+            <wp:effectExtent l="0" t="0" r="0" b="0"/>
+            <wp:docPr id="1555723683" name="" title=""/>
+            <wp:cNvGraphicFramePr>
+              <a:graphicFrameLocks noChangeAspect="1"/>
+            </wp:cNvGraphicFramePr>
+            <a:graphic>
+              <a:graphicData uri="http://schemas.openxmlformats.org/drawingml/2006/picture">
+                <pic:pic>
+                  <pic:nvPicPr>
+                    <pic:cNvPr id="0" name=""/>
+                    <pic:cNvPicPr/>
+                  </pic:nvPicPr>
+                  <pic:blipFill>
+                    <a:blip r:embed="Rced8999264ab447b">
+                      <a:extLst>
+                        <a:ext xmlns:a="http://schemas.openxmlformats.org/drawingml/2006/main" uri="{28A0092B-C50C-407E-A947-70E740481C1C}">
+                          <a14:useLocalDpi val="0"/>
+                        </a:ext>
+                      </a:extLst>
+                    </a:blip>
+                    <a:stretch>
+                      <a:fillRect/>
+                    </a:stretch>
+                  </pic:blipFill>
+                  <pic:spPr>
+                    <a:xfrm>
+                      <a:off x="0" y="0"/>
+                      <a:ext cx="4572000" cy="3267075"/>
+                    </a:xfrm>
+                    <a:prstGeom prst="rect">
+                      <a:avLst/>
+                    </a:prstGeom>
+                  </pic:spPr>
+                </pic:pic>
+              </a:graphicData>
+            </a:graphic>
+          </wp:inline>
+        </w:drawing>
+      </w:r>
+    </w:p>
+    <w:p>
+      <w:pPr>
+        <w:pStyle w:val="Normal"/>
+        <w:jc w:val="center"/>
+      </w:pPr>
+    </w:p>
+    <w:p>
+      <w:pPr>
+        <w:pStyle w:val="Normal"/>
+        <w:jc w:val="left"/>
+      </w:pPr>
+    </w:p>
+    <w:p>
+      <w:pPr>
+        <w:pStyle w:val="Normal"/>
+        <w:jc w:val="left"/>
+      </w:pPr>
+      <w:r>
+        <w:rPr/>
+        <w:t>Address.java</w:t>
+      </w:r>
+    </w:p>
+    <w:p>
+      <w:pPr>
+        <w:pStyle w:val="Normal"/>
+        <w:jc w:val="center"/>
+      </w:pPr>
+      <w:r>
+        <w:drawing>
+          <wp:inline wp14:editId="0F87C4CE" wp14:anchorId="6A6E7FC4">
+            <wp:extent cx="5667375" cy="3069828"/>
+            <wp:effectExtent l="0" t="0" r="0" b="0"/>
+            <wp:docPr id="1910064976" name="" title=""/>
+            <wp:cNvGraphicFramePr>
+              <a:graphicFrameLocks noChangeAspect="1"/>
+            </wp:cNvGraphicFramePr>
+            <a:graphic>
+              <a:graphicData uri="http://schemas.openxmlformats.org/drawingml/2006/picture">
+                <pic:pic>
+                  <pic:nvPicPr>
+                    <pic:cNvPr id="0" name=""/>
+                    <pic:cNvPicPr/>
+                  </pic:nvPicPr>
+                  <pic:blipFill>
+                    <a:blip r:embed="R0c0eae7faa094fdf">
+                      <a:extLst>
+                        <a:ext xmlns:a="http://schemas.openxmlformats.org/drawingml/2006/main" uri="{28A0092B-C50C-407E-A947-70E740481C1C}">
+                          <a14:useLocalDpi val="0"/>
+                        </a:ext>
+                      </a:extLst>
+                    </a:blip>
+                    <a:stretch>
+                      <a:fillRect/>
+                    </a:stretch>
+                  </pic:blipFill>
+                  <pic:spPr>
+                    <a:xfrm>
+                      <a:off x="0" y="0"/>
+                      <a:ext cx="5667375" cy="3069828"/>
+                    </a:xfrm>
+                    <a:prstGeom prst="rect">
+                      <a:avLst/>
+                    </a:prstGeom>
+                  </pic:spPr>
+                </pic:pic>
+              </a:graphicData>
+            </a:graphic>
+          </wp:inline>
+        </w:drawing>
+      </w:r>
+    </w:p>
+    <w:p>
+      <w:pPr>
+        <w:pStyle w:val="Normal"/>
+        <w:jc w:val="center"/>
+      </w:pPr>
+    </w:p>
+    <w:p>
+      <w:pPr>
+        <w:pStyle w:val="Normal"/>
+        <w:jc w:val="center"/>
+      </w:pPr>
+      <w:r>
+        <w:drawing>
+          <wp:inline wp14:editId="2728F4C5" wp14:anchorId="297D7364">
+            <wp:extent cx="5627496" cy="3200638"/>
+            <wp:effectExtent l="0" t="0" r="0" b="0"/>
+            <wp:docPr id="1275392853" name="" title=""/>
+            <wp:cNvGraphicFramePr>
+              <a:graphicFrameLocks noChangeAspect="1"/>
+            </wp:cNvGraphicFramePr>
+            <a:graphic>
+              <a:graphicData uri="http://schemas.openxmlformats.org/drawingml/2006/picture">
+                <pic:pic>
+                  <pic:nvPicPr>
+                    <pic:cNvPr id="0" name=""/>
+                    <pic:cNvPicPr/>
+                  </pic:nvPicPr>
+                  <pic:blipFill>
+                    <a:blip r:embed="R97df725632ec4f0d">
+                      <a:extLst>
+                        <a:ext xmlns:a="http://schemas.openxmlformats.org/drawingml/2006/main" uri="{28A0092B-C50C-407E-A947-70E740481C1C}">
+                          <a14:useLocalDpi val="0"/>
+                        </a:ext>
+                      </a:extLst>
+                    </a:blip>
+                    <a:stretch>
+                      <a:fillRect/>
+                    </a:stretch>
+                  </pic:blipFill>
+                  <pic:spPr>
+                    <a:xfrm>
+                      <a:off x="0" y="0"/>
+                      <a:ext cx="5627496" cy="3200638"/>
+                    </a:xfrm>
+                    <a:prstGeom prst="rect">
+                      <a:avLst/>
+                    </a:prstGeom>
+                  </pic:spPr>
+                </pic:pic>
+              </a:graphicData>
+            </a:graphic>
+          </wp:inline>
+        </w:drawing>
+      </w:r>
+    </w:p>
+    <w:p>
+      <w:pPr>
+        <w:pStyle w:val="Normal"/>
+        <w:jc w:val="left"/>
+        <w:rPr>
+          <w:rFonts w:ascii="Times New Roman" w:hAnsi="Times New Roman" w:eastAsia="Times New Roman" w:cs="Times New Roman"/>
+          <w:sz w:val="28"/>
+          <w:szCs w:val="28"/>
+        </w:rPr>
+      </w:pPr>
+      <w:r>
+        <w:rPr>
+          <w:rFonts w:ascii="Times New Roman" w:hAnsi="Times New Roman" w:eastAsia="Times New Roman" w:cs="Times New Roman"/>
+          <w:sz w:val="28"/>
+          <w:szCs w:val="28"/>
+        </w:rPr>
+        <w:t xml:space="preserve">Here Product class is used to store the details related to a Product and hence follows Single Responsibility. Similarly, Address class is used to store data related to address and hence follows Single </w:t>
+      </w:r>
+      <w:r>
+        <w:rPr>
+          <w:rFonts w:ascii="Times New Roman" w:hAnsi="Times New Roman" w:eastAsia="Times New Roman" w:cs="Times New Roman"/>
+          <w:sz w:val="28"/>
+          <w:szCs w:val="28"/>
+        </w:rPr>
+        <w:t>Responsibility</w:t>
+      </w:r>
+      <w:r>
+        <w:rPr>
+          <w:rFonts w:ascii="Times New Roman" w:hAnsi="Times New Roman" w:eastAsia="Times New Roman" w:cs="Times New Roman"/>
+          <w:sz w:val="28"/>
+          <w:szCs w:val="28"/>
+        </w:rPr>
+        <w:t>.</w:t>
+      </w:r>
     </w:p>
     <w:p>
       <w:pPr>
@@ -1699,6 +1954,233 @@
           <w:lang w:val="en-US"/>
         </w:rPr>
       </w:pPr>
+      <w:r>
+        <w:rPr>
+          <w:rFonts w:ascii="Times New Roman" w:hAnsi="Times New Roman" w:eastAsia="Times New Roman" w:cs="Times New Roman"/>
+          <w:noProof w:val="0"/>
+          <w:color w:val="auto"/>
+          <w:sz w:val="28"/>
+          <w:szCs w:val="28"/>
+          <w:lang w:val="en-US"/>
+        </w:rPr>
+        <w:t>CartSer</w:t>
+      </w:r>
+      <w:r>
+        <w:rPr>
+          <w:rFonts w:ascii="Times New Roman" w:hAnsi="Times New Roman" w:eastAsia="Times New Roman" w:cs="Times New Roman"/>
+          <w:noProof w:val="0"/>
+          <w:color w:val="auto"/>
+          <w:sz w:val="28"/>
+          <w:szCs w:val="28"/>
+          <w:lang w:val="en-US"/>
+        </w:rPr>
+        <w:t>vices.java</w:t>
+      </w:r>
+    </w:p>
+    <w:p>
+      <w:pPr>
+        <w:pStyle w:val="Normal"/>
+        <w:jc w:val="left"/>
+        <w:rPr>
+          <w:rFonts w:ascii="Times New Roman" w:hAnsi="Times New Roman" w:eastAsia="Times New Roman" w:cs="Times New Roman"/>
+          <w:noProof w:val="0"/>
+          <w:color w:val="auto"/>
+          <w:sz w:val="28"/>
+          <w:szCs w:val="28"/>
+          <w:lang w:val="en-US"/>
+        </w:rPr>
+      </w:pPr>
+    </w:p>
+    <w:p>
+      <w:pPr>
+        <w:pStyle w:val="Normal"/>
+        <w:jc w:val="center"/>
+      </w:pPr>
+      <w:r>
+        <w:drawing>
+          <wp:inline wp14:editId="542E1011" wp14:anchorId="48A3C121">
+            <wp:extent cx="4572000" cy="1924050"/>
+            <wp:effectExtent l="0" t="0" r="0" b="0"/>
+            <wp:docPr id="1414869262" name="" title=""/>
+            <wp:cNvGraphicFramePr>
+              <a:graphicFrameLocks noChangeAspect="1"/>
+            </wp:cNvGraphicFramePr>
+            <a:graphic>
+              <a:graphicData uri="http://schemas.openxmlformats.org/drawingml/2006/picture">
+                <pic:pic>
+                  <pic:nvPicPr>
+                    <pic:cNvPr id="0" name=""/>
+                    <pic:cNvPicPr/>
+                  </pic:nvPicPr>
+                  <pic:blipFill>
+                    <a:blip r:embed="Rae43fd40e1c4404d">
+                      <a:extLst>
+                        <a:ext xmlns:a="http://schemas.openxmlformats.org/drawingml/2006/main" uri="{28A0092B-C50C-407E-A947-70E740481C1C}">
+                          <a14:useLocalDpi val="0"/>
+                        </a:ext>
+                      </a:extLst>
+                    </a:blip>
+                    <a:stretch>
+                      <a:fillRect/>
+                    </a:stretch>
+                  </pic:blipFill>
+                  <pic:spPr>
+                    <a:xfrm>
+                      <a:off x="0" y="0"/>
+                      <a:ext cx="4572000" cy="1924050"/>
+                    </a:xfrm>
+                    <a:prstGeom prst="rect">
+                      <a:avLst/>
+                    </a:prstGeom>
+                  </pic:spPr>
+                </pic:pic>
+              </a:graphicData>
+            </a:graphic>
+          </wp:inline>
+        </w:drawing>
+      </w:r>
+    </w:p>
+    <w:p>
+      <w:pPr>
+        <w:pStyle w:val="Normal"/>
+        <w:jc w:val="center"/>
+      </w:pPr>
+    </w:p>
+    <w:p>
+      <w:pPr>
+        <w:pStyle w:val="Normal"/>
+        <w:jc w:val="center"/>
+      </w:pPr>
+    </w:p>
+    <w:p>
+      <w:pPr>
+        <w:pStyle w:val="Normal"/>
+        <w:jc w:val="center"/>
+      </w:pPr>
+    </w:p>
+    <w:p>
+      <w:pPr>
+        <w:pStyle w:val="Normal"/>
+        <w:jc w:val="left"/>
+        <w:rPr>
+          <w:rFonts w:ascii="Times New Roman" w:hAnsi="Times New Roman" w:eastAsia="Times New Roman" w:cs="Times New Roman"/>
+          <w:sz w:val="28"/>
+          <w:szCs w:val="28"/>
+        </w:rPr>
+      </w:pPr>
+      <w:r>
+        <w:rPr>
+          <w:rFonts w:ascii="Times New Roman" w:hAnsi="Times New Roman" w:eastAsia="Times New Roman" w:cs="Times New Roman"/>
+          <w:sz w:val="28"/>
+          <w:szCs w:val="28"/>
+        </w:rPr>
+        <w:t>AddressRepositoryServices.java</w:t>
+      </w:r>
+    </w:p>
+    <w:p>
+      <w:pPr>
+        <w:pStyle w:val="Normal"/>
+        <w:jc w:val="left"/>
+      </w:pPr>
+    </w:p>
+    <w:p>
+      <w:pPr>
+        <w:pStyle w:val="Normal"/>
+        <w:jc w:val="center"/>
+      </w:pPr>
+      <w:r>
+        <w:drawing>
+          <wp:inline wp14:editId="45F312B1" wp14:anchorId="1055EEDE">
+            <wp:extent cx="4572000" cy="2590800"/>
+            <wp:effectExtent l="0" t="0" r="0" b="0"/>
+            <wp:docPr id="2111929975" name="" title=""/>
+            <wp:cNvGraphicFramePr>
+              <a:graphicFrameLocks noChangeAspect="1"/>
+            </wp:cNvGraphicFramePr>
+            <a:graphic>
+              <a:graphicData uri="http://schemas.openxmlformats.org/drawingml/2006/picture">
+                <pic:pic>
+                  <pic:nvPicPr>
+                    <pic:cNvPr id="0" name=""/>
+                    <pic:cNvPicPr/>
+                  </pic:nvPicPr>
+                  <pic:blipFill>
+                    <a:blip r:embed="Rccb7250b4aaa41bb">
+                      <a:extLst>
+                        <a:ext xmlns:a="http://schemas.openxmlformats.org/drawingml/2006/main" uri="{28A0092B-C50C-407E-A947-70E740481C1C}">
+                          <a14:useLocalDpi val="0"/>
+                        </a:ext>
+                      </a:extLst>
+                    </a:blip>
+                    <a:stretch>
+                      <a:fillRect/>
+                    </a:stretch>
+                  </pic:blipFill>
+                  <pic:spPr>
+                    <a:xfrm>
+                      <a:off x="0" y="0"/>
+                      <a:ext cx="4572000" cy="2590800"/>
+                    </a:xfrm>
+                    <a:prstGeom prst="rect">
+                      <a:avLst/>
+                    </a:prstGeom>
+                  </pic:spPr>
+                </pic:pic>
+              </a:graphicData>
+            </a:graphic>
+          </wp:inline>
+        </w:drawing>
+      </w:r>
+    </w:p>
+    <w:p>
+      <w:pPr>
+        <w:pStyle w:val="Normal"/>
+        <w:jc w:val="center"/>
+      </w:pPr>
+    </w:p>
+    <w:p>
+      <w:pPr>
+        <w:pStyle w:val="Normal"/>
+        <w:jc w:val="left"/>
+      </w:pPr>
+      <w:r>
+        <w:rPr>
+          <w:rFonts w:ascii="Times New Roman" w:hAnsi="Times New Roman" w:eastAsia="Times New Roman" w:cs="Times New Roman"/>
+          <w:sz w:val="28"/>
+          <w:szCs w:val="28"/>
+        </w:rPr>
+        <w:t xml:space="preserve">Both the classes </w:t>
+      </w:r>
+      <w:r>
+        <w:rPr>
+          <w:rFonts w:ascii="Times New Roman" w:hAnsi="Times New Roman" w:eastAsia="Times New Roman" w:cs="Times New Roman"/>
+          <w:sz w:val="28"/>
+          <w:szCs w:val="28"/>
+        </w:rPr>
+        <w:t>follow</w:t>
+      </w:r>
+      <w:r>
+        <w:rPr>
+          <w:rFonts w:ascii="Times New Roman" w:hAnsi="Times New Roman" w:eastAsia="Times New Roman" w:cs="Times New Roman"/>
+          <w:sz w:val="28"/>
+          <w:szCs w:val="28"/>
+        </w:rPr>
+        <w:t xml:space="preserve"> open for extension but closed for modification.</w:t>
+      </w:r>
+    </w:p>
+    <w:p>
+      <w:pPr>
+        <w:pStyle w:val="Normal"/>
+        <w:jc w:val="left"/>
+        <w:rPr>
+          <w:rFonts w:ascii="Times New Roman" w:hAnsi="Times New Roman" w:eastAsia="Times New Roman" w:cs="Times New Roman"/>
+          <w:noProof w:val="0"/>
+          <w:color w:val="auto"/>
+          <w:sz w:val="28"/>
+          <w:szCs w:val="28"/>
+          <w:lang w:val="en-US"/>
+        </w:rPr>
+      </w:pPr>
     </w:p>
     <w:p>
       <w:pPr>
@@ -2034,6 +2516,129 @@
           <w:u w:val="none"/>
         </w:rPr>
       </w:pPr>
+      <w:r>
+        <w:rPr>
+          <w:rFonts w:ascii="Times New Roman" w:hAnsi="Times New Roman" w:eastAsia="Times New Roman" w:cs="Times New Roman"/>
+          <w:b w:val="0"/>
+          <w:bCs w:val="0"/>
+          <w:color w:val="auto"/>
+          <w:sz w:val="28"/>
+          <w:szCs w:val="28"/>
+          <w:u w:val="none"/>
+        </w:rPr>
+        <w:t>Address.java</w:t>
+      </w:r>
+    </w:p>
+    <w:p>
+      <w:pPr>
+        <w:pStyle w:val="Normal"/>
+        <w:ind w:left="720"/>
+        <w:jc w:val="left"/>
+      </w:pPr>
+      <w:r>
+        <w:drawing>
+          <wp:inline wp14:editId="725C02C1" wp14:anchorId="7B7B8977">
+            <wp:extent cx="5448300" cy="2849007"/>
+            <wp:effectExtent l="0" t="0" r="0" b="0"/>
+            <wp:docPr id="951344559" name="" title=""/>
+            <wp:cNvGraphicFramePr>
+              <a:graphicFrameLocks noChangeAspect="1"/>
+            </wp:cNvGraphicFramePr>
+            <a:graphic>
+              <a:graphicData uri="http://schemas.openxmlformats.org/drawingml/2006/picture">
+                <pic:pic>
+                  <pic:nvPicPr>
+                    <pic:cNvPr id="0" name=""/>
+                    <pic:cNvPicPr/>
+                  </pic:nvPicPr>
+                  <pic:blipFill>
+                    <a:blip r:embed="R6155598e409f4ed0">
+                      <a:extLst>
+                        <a:ext xmlns:a="http://schemas.openxmlformats.org/drawingml/2006/main" uri="{28A0092B-C50C-407E-A947-70E740481C1C}">
+                          <a14:useLocalDpi val="0"/>
+                        </a:ext>
+                      </a:extLst>
+                    </a:blip>
+                    <a:stretch>
+                      <a:fillRect/>
+                    </a:stretch>
+                  </pic:blipFill>
+                  <pic:spPr>
+                    <a:xfrm>
+                      <a:off x="0" y="0"/>
+                      <a:ext cx="5448300" cy="2849007"/>
+                    </a:xfrm>
+                    <a:prstGeom prst="rect">
+                      <a:avLst/>
+                    </a:prstGeom>
+                  </pic:spPr>
+                </pic:pic>
+              </a:graphicData>
+            </a:graphic>
+          </wp:inline>
+        </w:drawing>
+      </w:r>
+    </w:p>
+    <w:p>
+      <w:pPr>
+        <w:pStyle w:val="Normal"/>
+        <w:ind w:left="720"/>
+        <w:jc w:val="left"/>
+      </w:pPr>
+      <w:r>
+        <w:rPr/>
+        <w:t>DeliveryAddress.java</w:t>
+      </w:r>
+    </w:p>
+    <w:p>
+      <w:pPr>
+        <w:pStyle w:val="Normal"/>
+        <w:ind w:left="720"/>
+        <w:jc w:val="left"/>
+      </w:pPr>
+      <w:r>
+        <w:drawing>
+          <wp:inline wp14:editId="76489703" wp14:anchorId="156D8656">
+            <wp:extent cx="5445203" cy="2302868"/>
+            <wp:effectExtent l="0" t="0" r="0" b="0"/>
+            <wp:docPr id="1397046215" name="" title=""/>
+            <wp:cNvGraphicFramePr>
+              <a:graphicFrameLocks noChangeAspect="1"/>
+            </wp:cNvGraphicFramePr>
+            <a:graphic>
+              <a:graphicData uri="http://schemas.openxmlformats.org/drawingml/2006/picture">
+                <pic:pic>
+                  <pic:nvPicPr>
+                    <pic:cNvPr id="0" name=""/>
+                    <pic:cNvPicPr/>
+                  </pic:nvPicPr>
+                  <pic:blipFill>
+                    <a:blip r:embed="R54be5a12f0ac4290">
+                      <a:extLst>
+                        <a:ext xmlns:a="http://schemas.openxmlformats.org/drawingml/2006/main" uri="{28A0092B-C50C-407E-A947-70E740481C1C}">
+                          <a14:useLocalDpi val="0"/>
+                        </a:ext>
+                      </a:extLst>
+                    </a:blip>
+                    <a:stretch>
+                      <a:fillRect/>
+                    </a:stretch>
+                  </pic:blipFill>
+                  <pic:spPr>
+                    <a:xfrm>
+                      <a:off x="0" y="0"/>
+                      <a:ext cx="5445203" cy="2302868"/>
+                    </a:xfrm>
+                    <a:prstGeom prst="rect">
+                      <a:avLst/>
+                    </a:prstGeom>
+                  </pic:spPr>
+                </pic:pic>
+              </a:graphicData>
+            </a:graphic>
+          </wp:inline>
+        </w:drawing>
+      </w:r>
     </w:p>
     <w:p>
       <w:pPr>
@@ -2422,6 +3027,229 @@
         <w:pStyle w:val="Normal"/>
         <w:ind w:left="0"/>
         <w:rPr>
+          <w:rFonts w:ascii="Times New Roman" w:hAnsi="Times New Roman" w:eastAsia="Times New Roman" w:cs="Times New Roman"/>
+          <w:noProof w:val="0"/>
+          <w:sz w:val="28"/>
+          <w:szCs w:val="28"/>
+          <w:lang w:val="en-US"/>
+        </w:rPr>
+      </w:pPr>
+      <w:r>
+        <w:rPr>
+          <w:rFonts w:ascii="Times New Roman" w:hAnsi="Times New Roman" w:eastAsia="Times New Roman" w:cs="Times New Roman"/>
+          <w:noProof w:val="0"/>
+          <w:sz w:val="28"/>
+          <w:szCs w:val="28"/>
+          <w:lang w:val="en-US"/>
+        </w:rPr>
+        <w:t>AddressRepositry</w:t>
+      </w:r>
+      <w:r>
+        <w:rPr>
+          <w:rFonts w:ascii="Times New Roman" w:hAnsi="Times New Roman" w:eastAsia="Times New Roman" w:cs="Times New Roman"/>
+          <w:noProof w:val="0"/>
+          <w:sz w:val="28"/>
+          <w:szCs w:val="28"/>
+          <w:lang w:val="en-US"/>
+        </w:rPr>
+        <w:t>.java</w:t>
+      </w:r>
+    </w:p>
+    <w:p>
+      <w:pPr>
+        <w:pStyle w:val="Normal"/>
+        <w:ind w:left="0"/>
+        <w:rPr>
+          <w:noProof w:val="0"/>
+          <w:lang w:val="en-US"/>
+        </w:rPr>
+      </w:pPr>
+    </w:p>
+    <w:p>
+      <w:pPr>
+        <w:pStyle w:val="Normal"/>
+        <w:ind w:left="0"/>
+        <w:jc w:val="center"/>
+      </w:pPr>
+      <w:r>
+        <w:drawing>
+          <wp:inline wp14:editId="354F2FE6" wp14:anchorId="4EAE6FB1">
+            <wp:extent cx="4315427" cy="2086266"/>
+            <wp:effectExtent l="0" t="0" r="0" b="0"/>
+            <wp:docPr id="864411743" name="" title=""/>
+            <wp:cNvGraphicFramePr>
+              <a:graphicFrameLocks noChangeAspect="1"/>
+            </wp:cNvGraphicFramePr>
+            <a:graphic>
+              <a:graphicData uri="http://schemas.openxmlformats.org/drawingml/2006/picture">
+                <pic:pic>
+                  <pic:nvPicPr>
+                    <pic:cNvPr id="0" name=""/>
+                    <pic:cNvPicPr/>
+                  </pic:nvPicPr>
+                  <pic:blipFill>
+                    <a:blip r:embed="R2c25e1c216584d47">
+                      <a:extLst>
+                        <a:ext xmlns:a="http://schemas.openxmlformats.org/drawingml/2006/main" uri="{28A0092B-C50C-407E-A947-70E740481C1C}">
+                          <a14:useLocalDpi val="0"/>
+                        </a:ext>
+                      </a:extLst>
+                    </a:blip>
+                    <a:stretch>
+                      <a:fillRect/>
+                    </a:stretch>
+                  </pic:blipFill>
+                  <pic:spPr>
+                    <a:xfrm>
+                      <a:off x="0" y="0"/>
+                      <a:ext cx="4315427" cy="2086266"/>
+                    </a:xfrm>
+                    <a:prstGeom prst="rect">
+                      <a:avLst/>
+                    </a:prstGeom>
+                  </pic:spPr>
+                </pic:pic>
+              </a:graphicData>
+            </a:graphic>
+          </wp:inline>
+        </w:drawing>
+      </w:r>
+    </w:p>
+    <w:p>
+      <w:pPr>
+        <w:pStyle w:val="Normal"/>
+        <w:ind w:left="0"/>
+        <w:jc w:val="center"/>
+      </w:pPr>
+    </w:p>
+    <w:p>
+      <w:pPr>
+        <w:pStyle w:val="Normal"/>
+        <w:ind w:left="0"/>
+        <w:jc w:val="left"/>
+      </w:pPr>
+      <w:r>
+        <w:rPr/>
+        <w:t>CartOperations.java</w:t>
+      </w:r>
+    </w:p>
+    <w:p>
+      <w:pPr>
+        <w:pStyle w:val="Normal"/>
+        <w:ind w:left="0"/>
+        <w:jc w:val="center"/>
+      </w:pPr>
+      <w:r>
+        <w:drawing>
+          <wp:inline wp14:editId="583BBBFF" wp14:anchorId="51A334FA">
+            <wp:extent cx="4163006" cy="1609950"/>
+            <wp:effectExtent l="0" t="0" r="0" b="0"/>
+            <wp:docPr id="1062077411" name="" title=""/>
+            <wp:cNvGraphicFramePr>
+              <a:graphicFrameLocks noChangeAspect="1"/>
+            </wp:cNvGraphicFramePr>
+            <a:graphic>
+              <a:graphicData uri="http://schemas.openxmlformats.org/drawingml/2006/picture">
+                <pic:pic>
+                  <pic:nvPicPr>
+                    <pic:cNvPr id="0" name=""/>
+                    <pic:cNvPicPr/>
+                  </pic:nvPicPr>
+                  <pic:blipFill>
+                    <a:blip r:embed="Re933cceac8de4ca1">
+                      <a:extLst>
+                        <a:ext xmlns:a="http://schemas.openxmlformats.org/drawingml/2006/main" uri="{28A0092B-C50C-407E-A947-70E740481C1C}">
+                          <a14:useLocalDpi val="0"/>
+                        </a:ext>
+                      </a:extLst>
+                    </a:blip>
+                    <a:stretch>
+                      <a:fillRect/>
+                    </a:stretch>
+                  </pic:blipFill>
+                  <pic:spPr>
+                    <a:xfrm>
+                      <a:off x="0" y="0"/>
+                      <a:ext cx="4163006" cy="1609950"/>
+                    </a:xfrm>
+                    <a:prstGeom prst="rect">
+                      <a:avLst/>
+                    </a:prstGeom>
+                  </pic:spPr>
+                </pic:pic>
+              </a:graphicData>
+            </a:graphic>
+          </wp:inline>
+        </w:drawing>
+      </w:r>
+    </w:p>
+    <w:p>
+      <w:pPr>
+        <w:pStyle w:val="Normal"/>
+        <w:ind w:left="0"/>
+        <w:jc w:val="center"/>
+      </w:pPr>
+    </w:p>
+    <w:p>
+      <w:pPr>
+        <w:pStyle w:val="Normal"/>
+        <w:suppressLineNumbers w:val="0"/>
+        <w:bidi w:val="0"/>
+        <w:spacing w:before="0" w:beforeAutospacing="off" w:after="160" w:afterAutospacing="off" w:line="279" w:lineRule="auto"/>
+        <w:ind w:left="0" w:right="0"/>
+        <w:jc w:val="left"/>
+        <w:rPr>
+          <w:rFonts w:ascii="Times New Roman" w:hAnsi="Times New Roman" w:eastAsia="Times New Roman" w:cs="Times New Roman"/>
+          <w:sz w:val="28"/>
+          <w:szCs w:val="28"/>
+        </w:rPr>
+      </w:pPr>
+      <w:r>
+        <w:rPr>
+          <w:rFonts w:ascii="Times New Roman" w:hAnsi="Times New Roman" w:eastAsia="Times New Roman" w:cs="Times New Roman"/>
+          <w:sz w:val="28"/>
+          <w:szCs w:val="28"/>
+        </w:rPr>
+        <w:t xml:space="preserve">When it comes to the declared operations, these interfaces are focused and precise. The </w:t>
+      </w:r>
+      <w:r>
+        <w:rPr>
+          <w:rFonts w:ascii="Times New Roman" w:hAnsi="Times New Roman" w:eastAsia="Times New Roman" w:cs="Times New Roman"/>
+          <w:sz w:val="28"/>
+          <w:szCs w:val="28"/>
+        </w:rPr>
+        <w:t>AddressRepository</w:t>
+      </w:r>
+      <w:r>
+        <w:rPr>
+          <w:rFonts w:ascii="Times New Roman" w:hAnsi="Times New Roman" w:eastAsia="Times New Roman" w:cs="Times New Roman"/>
+          <w:sz w:val="28"/>
+          <w:szCs w:val="28"/>
+        </w:rPr>
+        <w:t xml:space="preserve"> interface can be implemented by a class that requires address-related operations, while the </w:t>
+      </w:r>
+      <w:r>
+        <w:rPr>
+          <w:rFonts w:ascii="Times New Roman" w:hAnsi="Times New Roman" w:eastAsia="Times New Roman" w:cs="Times New Roman"/>
+          <w:sz w:val="28"/>
+          <w:szCs w:val="28"/>
+        </w:rPr>
+        <w:t>CartOperations</w:t>
+      </w:r>
+      <w:r>
+        <w:rPr>
+          <w:rFonts w:ascii="Times New Roman" w:hAnsi="Times New Roman" w:eastAsia="Times New Roman" w:cs="Times New Roman"/>
+          <w:sz w:val="28"/>
+          <w:szCs w:val="28"/>
+        </w:rPr>
+        <w:t xml:space="preserve"> interface can be implemented by a class that needs cart-related operations.</w:t>
+      </w:r>
+    </w:p>
+    <w:p>
+      <w:pPr>
+        <w:pStyle w:val="Normal"/>
+        <w:ind w:left="0"/>
+        <w:rPr>
           <w:noProof w:val="0"/>
           <w:lang w:val="en-US"/>
         </w:rPr>
@@ -2833,6 +3661,160 @@
           <w:lang w:val="en-US"/>
         </w:rPr>
         <w:t xml:space="preserve"> implementations.</w:t>
+      </w:r>
+    </w:p>
+    <w:p>
+      <w:pPr>
+        <w:pStyle w:val="Normal"/>
+        <w:rPr>
+          <w:rFonts w:ascii="Times New Roman" w:hAnsi="Times New Roman" w:eastAsia="Times New Roman" w:cs="Times New Roman"/>
+          <w:noProof w:val="0"/>
+          <w:sz w:val="28"/>
+          <w:szCs w:val="28"/>
+          <w:lang w:val="en-US"/>
+        </w:rPr>
+      </w:pPr>
+    </w:p>
+    <w:p>
+      <w:pPr>
+        <w:pStyle w:val="Normal"/>
+        <w:rPr>
+          <w:rFonts w:ascii="Times New Roman" w:hAnsi="Times New Roman" w:eastAsia="Times New Roman" w:cs="Times New Roman"/>
+          <w:noProof w:val="0"/>
+          <w:sz w:val="28"/>
+          <w:szCs w:val="28"/>
+          <w:lang w:val="en-US"/>
+        </w:rPr>
+      </w:pPr>
+      <w:r>
+        <w:rPr>
+          <w:rFonts w:ascii="Times New Roman" w:hAnsi="Times New Roman" w:eastAsia="Times New Roman" w:cs="Times New Roman"/>
+          <w:noProof w:val="0"/>
+          <w:sz w:val="28"/>
+          <w:szCs w:val="28"/>
+          <w:lang w:val="en-US"/>
+        </w:rPr>
+        <w:t>AddressRepositoryServices.java</w:t>
+      </w:r>
+    </w:p>
+    <w:p>
+      <w:pPr>
+        <w:pStyle w:val="Normal"/>
+        <w:jc w:val="center"/>
+      </w:pPr>
+      <w:r>
+        <w:drawing>
+          <wp:inline wp14:editId="4DBB2AFA" wp14:anchorId="6574CF6C">
+            <wp:extent cx="4572000" cy="2800350"/>
+            <wp:effectExtent l="0" t="0" r="0" b="0"/>
+            <wp:docPr id="1736266054" name="" title=""/>
+            <wp:cNvGraphicFramePr>
+              <a:graphicFrameLocks noChangeAspect="1"/>
+            </wp:cNvGraphicFramePr>
+            <a:graphic>
+              <a:graphicData uri="http://schemas.openxmlformats.org/drawingml/2006/picture">
+                <pic:pic>
+                  <pic:nvPicPr>
+                    <pic:cNvPr id="0" name=""/>
+                    <pic:cNvPicPr/>
+                  </pic:nvPicPr>
+                  <pic:blipFill>
+                    <a:blip r:embed="R3de905c430164d16">
+                      <a:extLst>
+                        <a:ext xmlns:a="http://schemas.openxmlformats.org/drawingml/2006/main" uri="{28A0092B-C50C-407E-A947-70E740481C1C}">
+                          <a14:useLocalDpi val="0"/>
+                        </a:ext>
+                      </a:extLst>
+                    </a:blip>
+                    <a:stretch>
+                      <a:fillRect/>
+                    </a:stretch>
+                  </pic:blipFill>
+                  <pic:spPr>
+                    <a:xfrm>
+                      <a:off x="0" y="0"/>
+                      <a:ext cx="4572000" cy="2800350"/>
+                    </a:xfrm>
+                    <a:prstGeom prst="rect">
+                      <a:avLst/>
+                    </a:prstGeom>
+                  </pic:spPr>
+                </pic:pic>
+              </a:graphicData>
+            </a:graphic>
+          </wp:inline>
+        </w:drawing>
+      </w:r>
+    </w:p>
+    <w:p>
+      <w:pPr>
+        <w:pStyle w:val="Normal"/>
+        <w:jc w:val="center"/>
+      </w:pPr>
+    </w:p>
+    <w:p>
+      <w:pPr>
+        <w:pStyle w:val="Normal"/>
+        <w:jc w:val="center"/>
+      </w:pPr>
+    </w:p>
+    <w:p>
+      <w:pPr>
+        <w:pStyle w:val="Normal"/>
+        <w:jc w:val="left"/>
+      </w:pPr>
+      <w:r>
+        <w:rPr/>
+        <w:t>AddressRepository.java</w:t>
+      </w:r>
+    </w:p>
+    <w:p>
+      <w:pPr>
+        <w:pStyle w:val="Normal"/>
+        <w:jc w:val="center"/>
+      </w:pPr>
+      <w:r>
+        <w:drawing>
+          <wp:inline wp14:editId="77F8E5B1" wp14:anchorId="454989BA">
+            <wp:extent cx="4572000" cy="2314575"/>
+            <wp:effectExtent l="0" t="0" r="0" b="0"/>
+            <wp:docPr id="1260524885" name="" title=""/>
+            <wp:cNvGraphicFramePr>
+              <a:graphicFrameLocks noChangeAspect="1"/>
+            </wp:cNvGraphicFramePr>
+            <a:graphic>
+              <a:graphicData uri="http://schemas.openxmlformats.org/drawingml/2006/picture">
+                <pic:pic>
+                  <pic:nvPicPr>
+                    <pic:cNvPr id="0" name=""/>
+                    <pic:cNvPicPr/>
+                  </pic:nvPicPr>
+                  <pic:blipFill>
+                    <a:blip r:embed="R2e88bc797e2244cd">
+                      <a:extLst>
+                        <a:ext xmlns:a="http://schemas.openxmlformats.org/drawingml/2006/main" uri="{28A0092B-C50C-407E-A947-70E740481C1C}">
+                          <a14:useLocalDpi val="0"/>
+                        </a:ext>
+                      </a:extLst>
+                    </a:blip>
+                    <a:stretch>
+                      <a:fillRect/>
+                    </a:stretch>
+                  </pic:blipFill>
+                  <pic:spPr>
+                    <a:xfrm>
+                      <a:off x="0" y="0"/>
+                      <a:ext cx="4572000" cy="2314575"/>
+                    </a:xfrm>
+                    <a:prstGeom prst="rect">
+                      <a:avLst/>
+                    </a:prstGeom>
+                  </pic:spPr>
+                </pic:pic>
+              </a:graphicData>
+            </a:graphic>
+          </wp:inline>
+        </w:drawing>
       </w:r>
     </w:p>
     <w:sectPr>

</xml_diff>